<commit_message>
add read me and finalize assignment
</commit_message>
<xml_diff>
--- a/HW05/costantino_emanuele_hw5.docx
+++ b/HW05/costantino_emanuele_hw5.docx
@@ -115,7 +115,13 @@
         <w:spacing w:before="120" w:after="0"/>
       </w:pPr>
       <w:r>
-        <w:t xml:space="preserve">The wavefront planner is not complete in general. It is complete with respect to the grid resolution you choose. There may be scenarios where the chosen grid resolution is not fine enough and a path to goal is not found (narrow passages). If a path is found, the path will be the shortest path on the grid, thus optimal on the grid. </w:t>
+        <w:t>The wavefront planner is not complete in general. It is complete with respect to the grid resolution you choose. There may be scenarios where the chosen grid resolution is not fine enough and a path to goal is not found (narrow passages)</w:t>
+      </w:r>
+      <w:r>
+        <w:t xml:space="preserve"> even though one exists</w:t>
+      </w:r>
+      <w:r>
+        <w:t xml:space="preserve">. If a path is found, the path will be the shortest path on the grid, thus optimal on the grid. </w:t>
       </w:r>
     </w:p>
     <w:p>

</xml_diff>